<commit_message>
use case admin, chỉnh sửa file báo cáo phần I
</commit_message>
<xml_diff>
--- a/doc/Mau_bao_cao_Giao_dien_nguoi_may.docx
+++ b/doc/Mau_bao_cao_Giao_dien_nguoi_may.docx
@@ -2522,7 +2522,19 @@
         <w:rPr>
           <w:lang w:val="vi-VN"/>
         </w:rPr>
-        <w:t xml:space="preserve"> thống quản lý bán sách của một nhà sách trên nền website là hệ thống được xây dựng trên nên tảng PHP với framework Laravel là chính, hệ thống có sử dụng template AdminLTE làm giao diện admin, MySQL Workbench, StartUML làm trình thiết kế cơ sở dữ liệu.</w:t>
+        <w:t xml:space="preserve"> thống quản lý bán sách của một nhà sách trên nền website là hệ thống được xây dựng trên nên tảng PHP với framework Laravel là chính, hệ thống có sử dụng template AdminLTE làm giao diện admin, MySQL Workbench, StarUML làm </w:t>
+      </w:r>
+      <w:r>
+        <w:rPr>
+          <w:lang w:val="vi-VN"/>
+        </w:rPr>
+        <w:t xml:space="preserve">công cụ </w:t>
+      </w:r>
+      <w:r>
+        <w:rPr>
+          <w:lang w:val="vi-VN"/>
+        </w:rPr>
+        <w:t>thiết kế cơ sở dữ liệu.</w:t>
       </w:r>
     </w:p>
     <w:p>
@@ -2556,7 +2568,37 @@
         <w:rPr>
           <w:lang w:val="vi-VN"/>
         </w:rPr>
-        <w:t xml:space="preserve"> thống hướng đến những doanh nghiệp vừa và nhỏ theo mô hình C2C chưa hỗ trợ được thanh toán trực tuyến và đa dạng đối tác vận chuyển.</w:t>
+        <w:t xml:space="preserve"> thống hướng đến những doanh nghiệp vừa và nhỏ theo mô hình C2C chưa hỗ trợ được thanh toán trực </w:t>
+      </w:r>
+      <w:r>
+        <w:rPr>
+          <w:lang w:val="vi-VN"/>
+        </w:rPr>
+        <w:t xml:space="preserve">tuyến, </w:t>
+      </w:r>
+      <w:r>
+        <w:rPr>
+          <w:lang w:val="vi-VN"/>
+        </w:rPr>
+        <w:t xml:space="preserve">chưa </w:t>
+      </w:r>
+      <w:r>
+        <w:rPr>
+          <w:lang w:val="vi-VN"/>
+        </w:rPr>
+        <w:t>đa dạng đối tác vận chuyển</w:t>
+      </w:r>
+      <w:r>
+        <w:rPr>
+          <w:lang w:val="vi-VN"/>
+        </w:rPr>
+        <w:t xml:space="preserve"> và chưa có chức năng chat</w:t>
+      </w:r>
+      <w:r>
+        <w:rPr>
+          <w:lang w:val="vi-VN"/>
+        </w:rPr>
+        <w:t>.</w:t>
       </w:r>
     </w:p>
     <w:p>
@@ -2602,7 +2644,7 @@
         <w:rPr>
           <w:lang w:val="vi-VN"/>
         </w:rPr>
-        <w:t xml:space="preserve">, </w:t>
+        <w:t xml:space="preserve"> đã tạo động lực để em chọn lựa đề tài để thực hiện.</w:t>
       </w:r>
     </w:p>
     <w:p>
@@ -2641,9 +2683,14 @@
       </w:r>
       <w:bookmarkEnd w:id="6"/>
     </w:p>
-    <w:p/>
-    <w:p>
-      <w:pPr>
+    <w:p>
+      <w:pPr>
+        <w:spacing w:after="120"/>
+      </w:pPr>
+    </w:p>
+    <w:p>
+      <w:pPr>
+        <w:ind w:left="180"/>
         <w:rPr>
           <w:lang w:val="vi-VN"/>
         </w:rPr>
@@ -2654,8 +2701,6 @@
         </w:rPr>
         <w:t>Khách vãng lai có các chức năng như:</w:t>
       </w:r>
-      <w:bookmarkStart w:id="7" w:name="_GoBack"/>
-      <w:bookmarkEnd w:id="7"/>
     </w:p>
     <w:p>
       <w:pPr>
@@ -2664,6 +2709,7 @@
           <w:ilvl w:val="0"/>
           <w:numId w:val="2"/>
         </w:numPr>
+        <w:ind w:left="540"/>
         <w:rPr>
           <w:lang w:val="vi-VN"/>
         </w:rPr>
@@ -2688,6 +2734,7 @@
           <w:ilvl w:val="0"/>
           <w:numId w:val="2"/>
         </w:numPr>
+        <w:ind w:left="540"/>
         <w:rPr>
           <w:lang w:val="vi-VN"/>
         </w:rPr>
@@ -2706,6 +2753,7 @@
           <w:ilvl w:val="0"/>
           <w:numId w:val="2"/>
         </w:numPr>
+        <w:ind w:left="540"/>
         <w:rPr>
           <w:lang w:val="vi-VN"/>
         </w:rPr>
@@ -2724,6 +2772,7 @@
           <w:ilvl w:val="0"/>
           <w:numId w:val="2"/>
         </w:numPr>
+        <w:ind w:left="540"/>
         <w:rPr>
           <w:lang w:val="vi-VN"/>
         </w:rPr>
@@ -2744,17 +2793,24 @@
           <w:rFonts w:cs="Times New Roman"/>
         </w:rPr>
       </w:pPr>
-      <w:bookmarkStart w:id="8" w:name="_Toc17811824"/>
+      <w:bookmarkStart w:id="7" w:name="_Toc17811824"/>
       <w:r>
         <w:rPr>
           <w:rFonts w:cs="Times New Roman"/>
         </w:rPr>
         <w:t>Thành viên</w:t>
       </w:r>
-      <w:bookmarkEnd w:id="8"/>
-    </w:p>
-    <w:p/>
-    <w:p>
+      <w:bookmarkEnd w:id="7"/>
+    </w:p>
+    <w:p>
+      <w:pPr>
+        <w:spacing w:after="120"/>
+      </w:pPr>
+    </w:p>
+    <w:p>
+      <w:pPr>
+        <w:ind w:left="180"/>
+      </w:pPr>
       <w:r>
         <w:t>Thành viên có các chức năng giống với khách vãng lai và có thêm các chức năng như sau:</w:t>
       </w:r>
@@ -2766,6 +2822,7 @@
           <w:ilvl w:val="0"/>
           <w:numId w:val="3"/>
         </w:numPr>
+        <w:ind w:left="540"/>
       </w:pPr>
       <w:r>
         <w:t>Thêm</w:t>
@@ -2784,6 +2841,7 @@
           <w:ilvl w:val="0"/>
           <w:numId w:val="3"/>
         </w:numPr>
+        <w:ind w:left="540"/>
       </w:pPr>
       <w:r>
         <w:rPr>
@@ -2799,6 +2857,7 @@
           <w:ilvl w:val="0"/>
           <w:numId w:val="3"/>
         </w:numPr>
+        <w:ind w:left="540"/>
       </w:pPr>
       <w:r>
         <w:rPr>
@@ -2814,6 +2873,7 @@
           <w:ilvl w:val="0"/>
           <w:numId w:val="3"/>
         </w:numPr>
+        <w:ind w:left="540"/>
       </w:pPr>
       <w:r>
         <w:rPr>
@@ -2829,6 +2889,7 @@
           <w:ilvl w:val="0"/>
           <w:numId w:val="3"/>
         </w:numPr>
+        <w:ind w:left="540"/>
       </w:pPr>
       <w:r>
         <w:rPr>
@@ -2844,6 +2905,7 @@
           <w:ilvl w:val="0"/>
           <w:numId w:val="3"/>
         </w:numPr>
+        <w:ind w:left="540"/>
       </w:pPr>
       <w:r>
         <w:t>Cập</w:t>
@@ -2861,11 +2923,11 @@
         <w:framePr w:wrap="around"/>
         <w:ind w:left="180"/>
       </w:pPr>
-      <w:bookmarkStart w:id="9" w:name="_Toc17811825"/>
+      <w:bookmarkStart w:id="8" w:name="_Toc17811825"/>
       <w:r>
         <w:t>Admin</w:t>
       </w:r>
-      <w:bookmarkEnd w:id="9"/>
+      <w:bookmarkEnd w:id="8"/>
       <w:r>
         <w:br w:type="page"/>
       </w:r>
@@ -2873,9 +2935,383 @@
         <w:br w:type="page"/>
       </w:r>
     </w:p>
-    <w:p/>
-    <w:p/>
-    <w:p/>
+    <w:p>
+      <w:pPr>
+        <w:spacing w:after="120"/>
+      </w:pPr>
+    </w:p>
+    <w:p>
+      <w:pPr>
+        <w:ind w:left="180"/>
+      </w:pPr>
+      <w:r>
+        <w:t>Admin</w:t>
+      </w:r>
+      <w:r>
+        <w:t xml:space="preserve"> có các chức năng giống với khách vãng lai và có thêm các chức năng như sau:</w:t>
+      </w:r>
+    </w:p>
+    <w:p>
+      <w:pPr>
+        <w:pStyle w:val="ListParagraph"/>
+        <w:numPr>
+          <w:ilvl w:val="0"/>
+          <w:numId w:val="4"/>
+        </w:numPr>
+        <w:ind w:left="540"/>
+      </w:pPr>
+      <w:r>
+        <w:t>Đăng</w:t>
+      </w:r>
+      <w:r>
+        <w:rPr>
+          <w:lang w:val="vi-VN"/>
+        </w:rPr>
+        <w:t xml:space="preserve"> nhập</w:t>
+      </w:r>
+    </w:p>
+    <w:p>
+      <w:pPr>
+        <w:pStyle w:val="ListParagraph"/>
+        <w:numPr>
+          <w:ilvl w:val="0"/>
+          <w:numId w:val="4"/>
+        </w:numPr>
+        <w:ind w:left="540"/>
+      </w:pPr>
+      <w:r>
+        <w:rPr>
+          <w:lang w:val="vi-VN"/>
+        </w:rPr>
+        <w:t>Quản lý thành viên</w:t>
+      </w:r>
+    </w:p>
+    <w:p>
+      <w:pPr>
+        <w:pStyle w:val="ListParagraph"/>
+        <w:numPr>
+          <w:ilvl w:val="0"/>
+          <w:numId w:val="4"/>
+        </w:numPr>
+        <w:ind w:left="540"/>
+      </w:pPr>
+      <w:r>
+        <w:rPr>
+          <w:lang w:val="vi-VN"/>
+        </w:rPr>
+        <w:t xml:space="preserve">Cập nhật </w:t>
+      </w:r>
+      <w:r>
+        <w:rPr>
+          <w:highlight w:val="yellow"/>
+          <w:lang w:val="vi-VN"/>
+        </w:rPr>
+        <w:t>sản phẩm</w:t>
+      </w:r>
+    </w:p>
+    <w:p>
+      <w:pPr>
+        <w:pStyle w:val="ListParagraph"/>
+        <w:numPr>
+          <w:ilvl w:val="0"/>
+          <w:numId w:val="4"/>
+        </w:numPr>
+        <w:ind w:left="540"/>
+      </w:pPr>
+      <w:r>
+        <w:rPr>
+          <w:lang w:val="vi-VN"/>
+        </w:rPr>
+        <w:t>Cập nhật</w:t>
+      </w:r>
+      <w:r>
+        <w:rPr>
+          <w:lang w:val="vi-VN"/>
+        </w:rPr>
+        <w:t xml:space="preserve"> loại </w:t>
+      </w:r>
+      <w:r>
+        <w:rPr>
+          <w:highlight w:val="yellow"/>
+          <w:lang w:val="vi-VN"/>
+        </w:rPr>
+        <w:t>sách</w:t>
+      </w:r>
+    </w:p>
+    <w:p>
+      <w:pPr>
+        <w:pStyle w:val="ListParagraph"/>
+        <w:numPr>
+          <w:ilvl w:val="0"/>
+          <w:numId w:val="4"/>
+        </w:numPr>
+        <w:ind w:left="540"/>
+      </w:pPr>
+      <w:r>
+        <w:rPr>
+          <w:lang w:val="vi-VN"/>
+        </w:rPr>
+        <w:t>Cập nhật</w:t>
+      </w:r>
+      <w:r>
+        <w:rPr>
+          <w:lang w:val="vi-VN"/>
+        </w:rPr>
+        <w:t xml:space="preserve"> thể loại nghệ thuật</w:t>
+      </w:r>
+    </w:p>
+    <w:p>
+      <w:pPr>
+        <w:pStyle w:val="ListParagraph"/>
+        <w:numPr>
+          <w:ilvl w:val="0"/>
+          <w:numId w:val="4"/>
+        </w:numPr>
+        <w:ind w:left="540"/>
+      </w:pPr>
+      <w:r>
+        <w:rPr>
+          <w:lang w:val="vi-VN"/>
+        </w:rPr>
+        <w:t>Cập nhật</w:t>
+      </w:r>
+      <w:r>
+        <w:rPr>
+          <w:lang w:val="vi-VN"/>
+        </w:rPr>
+        <w:t xml:space="preserve"> hạng mục </w:t>
+      </w:r>
+    </w:p>
+    <w:p>
+      <w:pPr>
+        <w:pStyle w:val="ListParagraph"/>
+        <w:numPr>
+          <w:ilvl w:val="0"/>
+          <w:numId w:val="4"/>
+        </w:numPr>
+        <w:ind w:left="540"/>
+      </w:pPr>
+      <w:r>
+        <w:rPr>
+          <w:lang w:val="vi-VN"/>
+        </w:rPr>
+        <w:t>Bình luận</w:t>
+      </w:r>
+    </w:p>
+    <w:p>
+      <w:pPr>
+        <w:pStyle w:val="ListParagraph"/>
+        <w:numPr>
+          <w:ilvl w:val="0"/>
+          <w:numId w:val="4"/>
+        </w:numPr>
+        <w:ind w:left="540"/>
+      </w:pPr>
+      <w:r>
+        <w:rPr>
+          <w:lang w:val="vi-VN"/>
+        </w:rPr>
+        <w:t>Cập nhật</w:t>
+      </w:r>
+      <w:r>
+        <w:rPr>
+          <w:lang w:val="vi-VN"/>
+        </w:rPr>
+        <w:t xml:space="preserve"> tác giả</w:t>
+      </w:r>
+    </w:p>
+    <w:p>
+      <w:pPr>
+        <w:pStyle w:val="ListParagraph"/>
+        <w:numPr>
+          <w:ilvl w:val="0"/>
+          <w:numId w:val="4"/>
+        </w:numPr>
+        <w:ind w:left="540"/>
+      </w:pPr>
+      <w:r>
+        <w:rPr>
+          <w:lang w:val="vi-VN"/>
+        </w:rPr>
+        <w:lastRenderedPageBreak/>
+        <w:t>Cập nhật</w:t>
+      </w:r>
+      <w:r>
+        <w:rPr>
+          <w:lang w:val="vi-VN"/>
+        </w:rPr>
+        <w:t xml:space="preserve"> dịch giả</w:t>
+      </w:r>
+    </w:p>
+    <w:p>
+      <w:pPr>
+        <w:pStyle w:val="ListParagraph"/>
+        <w:numPr>
+          <w:ilvl w:val="0"/>
+          <w:numId w:val="4"/>
+        </w:numPr>
+        <w:ind w:left="540"/>
+      </w:pPr>
+      <w:r>
+        <w:rPr>
+          <w:lang w:val="vi-VN"/>
+        </w:rPr>
+        <w:t>Cập nhật</w:t>
+      </w:r>
+      <w:r>
+        <w:rPr>
+          <w:lang w:val="vi-VN"/>
+        </w:rPr>
+        <w:t xml:space="preserve"> nhà xuất bản</w:t>
+      </w:r>
+    </w:p>
+    <w:p>
+      <w:pPr>
+        <w:pStyle w:val="ListParagraph"/>
+        <w:numPr>
+          <w:ilvl w:val="0"/>
+          <w:numId w:val="4"/>
+        </w:numPr>
+        <w:ind w:left="540"/>
+      </w:pPr>
+      <w:r>
+        <w:rPr>
+          <w:lang w:val="vi-VN"/>
+        </w:rPr>
+        <w:t>Cập nhật</w:t>
+      </w:r>
+      <w:r>
+        <w:rPr>
+          <w:lang w:val="vi-VN"/>
+        </w:rPr>
+        <w:t xml:space="preserve"> công ty sách</w:t>
+      </w:r>
+    </w:p>
+    <w:p>
+      <w:pPr>
+        <w:pStyle w:val="ListParagraph"/>
+        <w:numPr>
+          <w:ilvl w:val="0"/>
+          <w:numId w:val="4"/>
+        </w:numPr>
+        <w:ind w:left="540"/>
+      </w:pPr>
+      <w:r>
+        <w:rPr>
+          <w:lang w:val="vi-VN"/>
+        </w:rPr>
+        <w:t>Quản lý kho hàng</w:t>
+      </w:r>
+    </w:p>
+    <w:p>
+      <w:pPr>
+        <w:pStyle w:val="ListParagraph"/>
+        <w:numPr>
+          <w:ilvl w:val="0"/>
+          <w:numId w:val="4"/>
+        </w:numPr>
+        <w:ind w:left="540"/>
+      </w:pPr>
+      <w:r>
+        <w:rPr>
+          <w:lang w:val="vi-VN"/>
+        </w:rPr>
+        <w:t>Cập nhật</w:t>
+      </w:r>
+      <w:r>
+        <w:rPr>
+          <w:lang w:val="vi-VN"/>
+        </w:rPr>
+        <w:t xml:space="preserve"> chương trình khuyến mãi</w:t>
+      </w:r>
+    </w:p>
+    <w:p>
+      <w:pPr>
+        <w:pStyle w:val="ListParagraph"/>
+        <w:numPr>
+          <w:ilvl w:val="0"/>
+          <w:numId w:val="4"/>
+        </w:numPr>
+        <w:ind w:left="540"/>
+      </w:pPr>
+      <w:r>
+        <w:rPr>
+          <w:lang w:val="vi-VN"/>
+        </w:rPr>
+        <w:t>Cập nhật</w:t>
+      </w:r>
+      <w:r>
+        <w:rPr>
+          <w:lang w:val="vi-VN"/>
+        </w:rPr>
+        <w:t xml:space="preserve"> mã khuyến mãi</w:t>
+      </w:r>
+    </w:p>
+    <w:p>
+      <w:pPr>
+        <w:pStyle w:val="ListParagraph"/>
+        <w:numPr>
+          <w:ilvl w:val="0"/>
+          <w:numId w:val="4"/>
+        </w:numPr>
+        <w:ind w:left="540"/>
+      </w:pPr>
+      <w:r>
+        <w:rPr>
+          <w:lang w:val="vi-VN"/>
+        </w:rPr>
+        <w:t>Thống kê</w:t>
+      </w:r>
+    </w:p>
+    <w:p>
+      <w:pPr>
+        <w:pStyle w:val="ListParagraph"/>
+        <w:numPr>
+          <w:ilvl w:val="0"/>
+          <w:numId w:val="4"/>
+        </w:numPr>
+        <w:ind w:left="540"/>
+      </w:pPr>
+      <w:r>
+        <w:rPr>
+          <w:lang w:val="vi-VN"/>
+        </w:rPr>
+        <w:t>Cập nhật</w:t>
+      </w:r>
+      <w:r>
+        <w:rPr>
+          <w:lang w:val="vi-VN"/>
+        </w:rPr>
+        <w:t xml:space="preserve"> chính sách cửa hàng</w:t>
+      </w:r>
+    </w:p>
+    <w:p>
+      <w:pPr>
+        <w:pStyle w:val="ListParagraph"/>
+        <w:numPr>
+          <w:ilvl w:val="0"/>
+          <w:numId w:val="4"/>
+        </w:numPr>
+        <w:ind w:left="540"/>
+      </w:pPr>
+      <w:r>
+        <w:t>Quản</w:t>
+      </w:r>
+      <w:r>
+        <w:rPr>
+          <w:lang w:val="vi-VN"/>
+        </w:rPr>
+        <w:t xml:space="preserve"> lý đơn hàng</w:t>
+      </w:r>
+    </w:p>
+    <w:p>
+      <w:pPr>
+        <w:spacing w:after="0" w:line="240" w:lineRule="auto"/>
+      </w:pPr>
+      <w:r>
+        <w:br w:type="page"/>
+      </w:r>
+    </w:p>
     <w:p>
       <w:pPr>
         <w:pStyle w:val="Heading1"/>
@@ -2885,17 +3321,18 @@
           <w:sz w:val="32"/>
         </w:rPr>
       </w:pPr>
-      <w:bookmarkStart w:id="10" w:name="_Toc508811323"/>
-      <w:bookmarkStart w:id="11" w:name="_Toc17811826"/>
+      <w:bookmarkStart w:id="9" w:name="_Toc508811323"/>
+      <w:bookmarkStart w:id="10" w:name="_Toc17811826"/>
       <w:r>
         <w:rPr>
           <w:rFonts w:cs="Times New Roman"/>
           <w:sz w:val="32"/>
         </w:rPr>
+        <w:lastRenderedPageBreak/>
         <w:t>CÁC MÔ HÌNH</w:t>
       </w:r>
+      <w:bookmarkEnd w:id="9"/>
       <w:bookmarkEnd w:id="10"/>
-      <w:bookmarkEnd w:id="11"/>
     </w:p>
     <w:p/>
     <w:p>
@@ -2906,8 +3343,8 @@
           <w:rFonts w:cs="Times New Roman"/>
         </w:rPr>
       </w:pPr>
-      <w:bookmarkStart w:id="12" w:name="_Toc508811324"/>
-      <w:bookmarkStart w:id="13" w:name="_Toc17811827"/>
+      <w:bookmarkStart w:id="11" w:name="_Toc508811324"/>
+      <w:bookmarkStart w:id="12" w:name="_Toc17811827"/>
       <w:r>
         <w:rPr>
           <w:rFonts w:cs="Times New Roman"/>
@@ -2950,8 +3387,8 @@
         </w:rPr>
         <w:t xml:space="preserve"> CLASS DIAGRAM)</w:t>
       </w:r>
+      <w:bookmarkEnd w:id="11"/>
       <w:bookmarkEnd w:id="12"/>
-      <w:bookmarkEnd w:id="13"/>
     </w:p>
     <w:p>
       <w:pPr>
@@ -2960,14 +3397,56 @@
           <w:szCs w:val="26"/>
         </w:rPr>
       </w:pPr>
-    </w:p>
-    <w:p>
-      <w:pPr>
-        <w:rPr>
+      <w:r>
+        <w:rPr>
+          <w:noProof/>
           <w:sz w:val="26"/>
           <w:szCs w:val="26"/>
         </w:rPr>
-      </w:pPr>
+        <w:drawing>
+          <wp:inline distT="0" distB="0" distL="0" distR="0" wp14:anchorId="0B590830" wp14:editId="4F7BA73B">
+            <wp:extent cx="5940425" cy="4862830"/>
+            <wp:effectExtent l="0" t="0" r="3175" b="0"/>
+            <wp:docPr id="3" name="Picture 3"/>
+            <wp:cNvGraphicFramePr>
+              <a:graphicFrameLocks xmlns:a="http://schemas.openxmlformats.org/drawingml/2006/main" noChangeAspect="1"/>
+            </wp:cNvGraphicFramePr>
+            <a:graphic xmlns:a="http://schemas.openxmlformats.org/drawingml/2006/main">
+              <a:graphicData uri="http://schemas.openxmlformats.org/drawingml/2006/picture">
+                <pic:pic xmlns:pic="http://schemas.openxmlformats.org/drawingml/2006/picture">
+                  <pic:nvPicPr>
+                    <pic:cNvPr id="3" name="HCI.png"/>
+                    <pic:cNvPicPr/>
+                  </pic:nvPicPr>
+                  <pic:blipFill>
+                    <a:blip r:embed="rId9" cstate="print">
+                      <a:extLst>
+                        <a:ext uri="{28A0092B-C50C-407E-A947-70E740481C1C}">
+                          <a14:useLocalDpi xmlns:a14="http://schemas.microsoft.com/office/drawing/2010/main" val="0"/>
+                        </a:ext>
+                      </a:extLst>
+                    </a:blip>
+                    <a:stretch>
+                      <a:fillRect/>
+                    </a:stretch>
+                  </pic:blipFill>
+                  <pic:spPr>
+                    <a:xfrm>
+                      <a:off x="0" y="0"/>
+                      <a:ext cx="5940425" cy="4862830"/>
+                    </a:xfrm>
+                    <a:prstGeom prst="rect">
+                      <a:avLst/>
+                    </a:prstGeom>
+                  </pic:spPr>
+                </pic:pic>
+              </a:graphicData>
+            </a:graphic>
+          </wp:inline>
+        </w:drawing>
+      </w:r>
+      <w:bookmarkStart w:id="13" w:name="_GoBack"/>
+      <w:bookmarkEnd w:id="13"/>
     </w:p>
     <w:p>
       <w:pPr>
@@ -2986,7 +3465,6 @@
           <w:sz w:val="26"/>
           <w:szCs w:val="26"/>
         </w:rPr>
-        <w:lastRenderedPageBreak/>
         <w:br w:type="page"/>
       </w:r>
     </w:p>
@@ -3737,8 +4215,8 @@
       </w:r>
     </w:p>
     <w:sectPr>
-      <w:footerReference w:type="even" r:id="rId9"/>
-      <w:footerReference w:type="default" r:id="rId10"/>
+      <w:footerReference w:type="even" r:id="rId10"/>
+      <w:footerReference w:type="default" r:id="rId11"/>
       <w:pgSz w:w="11907" w:h="16839" w:code="9"/>
       <w:pgMar w:top="1418" w:right="1134" w:bottom="1418" w:left="1418" w:header="680" w:footer="680" w:gutter="0"/>
       <w:cols w:space="720"/>
@@ -4266,6 +4744,119 @@
       </w:rPr>
     </w:lvl>
   </w:abstractNum>
+  <w:abstractNum w:abstractNumId="3" w15:restartNumberingAfterBreak="0">
+    <w:nsid w:val="6CAB198D"/>
+    <w:multiLevelType w:val="hybridMultilevel"/>
+    <w:tmpl w:val="F5A68B28"/>
+    <w:lvl w:ilvl="0" w:tplc="04090001">
+      <w:start w:val="1"/>
+      <w:numFmt w:val="bullet"/>
+      <w:lvlText w:val=""/>
+      <w:lvlJc w:val="left"/>
+      <w:pPr>
+        <w:ind w:left="900" w:hanging="360"/>
+      </w:pPr>
+      <w:rPr>
+        <w:rFonts w:ascii="Symbol" w:hAnsi="Symbol" w:hint="default"/>
+      </w:rPr>
+    </w:lvl>
+    <w:lvl w:ilvl="1" w:tplc="04090003" w:tentative="1">
+      <w:start w:val="1"/>
+      <w:numFmt w:val="bullet"/>
+      <w:lvlText w:val="o"/>
+      <w:lvlJc w:val="left"/>
+      <w:pPr>
+        <w:ind w:left="1620" w:hanging="360"/>
+      </w:pPr>
+      <w:rPr>
+        <w:rFonts w:ascii="Courier New" w:hAnsi="Courier New" w:cs="Courier New" w:hint="default"/>
+      </w:rPr>
+    </w:lvl>
+    <w:lvl w:ilvl="2" w:tplc="04090005" w:tentative="1">
+      <w:start w:val="1"/>
+      <w:numFmt w:val="bullet"/>
+      <w:lvlText w:val=""/>
+      <w:lvlJc w:val="left"/>
+      <w:pPr>
+        <w:ind w:left="2340" w:hanging="360"/>
+      </w:pPr>
+      <w:rPr>
+        <w:rFonts w:ascii="Wingdings" w:hAnsi="Wingdings" w:hint="default"/>
+      </w:rPr>
+    </w:lvl>
+    <w:lvl w:ilvl="3" w:tplc="04090001" w:tentative="1">
+      <w:start w:val="1"/>
+      <w:numFmt w:val="bullet"/>
+      <w:lvlText w:val=""/>
+      <w:lvlJc w:val="left"/>
+      <w:pPr>
+        <w:ind w:left="3060" w:hanging="360"/>
+      </w:pPr>
+      <w:rPr>
+        <w:rFonts w:ascii="Symbol" w:hAnsi="Symbol" w:hint="default"/>
+      </w:rPr>
+    </w:lvl>
+    <w:lvl w:ilvl="4" w:tplc="04090003" w:tentative="1">
+      <w:start w:val="1"/>
+      <w:numFmt w:val="bullet"/>
+      <w:lvlText w:val="o"/>
+      <w:lvlJc w:val="left"/>
+      <w:pPr>
+        <w:ind w:left="3780" w:hanging="360"/>
+      </w:pPr>
+      <w:rPr>
+        <w:rFonts w:ascii="Courier New" w:hAnsi="Courier New" w:cs="Courier New" w:hint="default"/>
+      </w:rPr>
+    </w:lvl>
+    <w:lvl w:ilvl="5" w:tplc="04090005" w:tentative="1">
+      <w:start w:val="1"/>
+      <w:numFmt w:val="bullet"/>
+      <w:lvlText w:val=""/>
+      <w:lvlJc w:val="left"/>
+      <w:pPr>
+        <w:ind w:left="4500" w:hanging="360"/>
+      </w:pPr>
+      <w:rPr>
+        <w:rFonts w:ascii="Wingdings" w:hAnsi="Wingdings" w:hint="default"/>
+      </w:rPr>
+    </w:lvl>
+    <w:lvl w:ilvl="6" w:tplc="04090001" w:tentative="1">
+      <w:start w:val="1"/>
+      <w:numFmt w:val="bullet"/>
+      <w:lvlText w:val=""/>
+      <w:lvlJc w:val="left"/>
+      <w:pPr>
+        <w:ind w:left="5220" w:hanging="360"/>
+      </w:pPr>
+      <w:rPr>
+        <w:rFonts w:ascii="Symbol" w:hAnsi="Symbol" w:hint="default"/>
+      </w:rPr>
+    </w:lvl>
+    <w:lvl w:ilvl="7" w:tplc="04090003" w:tentative="1">
+      <w:start w:val="1"/>
+      <w:numFmt w:val="bullet"/>
+      <w:lvlText w:val="o"/>
+      <w:lvlJc w:val="left"/>
+      <w:pPr>
+        <w:ind w:left="5940" w:hanging="360"/>
+      </w:pPr>
+      <w:rPr>
+        <w:rFonts w:ascii="Courier New" w:hAnsi="Courier New" w:cs="Courier New" w:hint="default"/>
+      </w:rPr>
+    </w:lvl>
+    <w:lvl w:ilvl="8" w:tplc="04090005" w:tentative="1">
+      <w:start w:val="1"/>
+      <w:numFmt w:val="bullet"/>
+      <w:lvlText w:val=""/>
+      <w:lvlJc w:val="left"/>
+      <w:pPr>
+        <w:ind w:left="6660" w:hanging="360"/>
+      </w:pPr>
+      <w:rPr>
+        <w:rFonts w:ascii="Wingdings" w:hAnsi="Wingdings" w:hint="default"/>
+      </w:rPr>
+    </w:lvl>
+  </w:abstractNum>
   <w:num w:numId="1">
     <w:abstractNumId w:val="0"/>
   </w:num>
@@ -4274,6 +4865,9 @@
   </w:num>
   <w:num w:numId="3">
     <w:abstractNumId w:val="2"/>
+  </w:num>
+  <w:num w:numId="4">
+    <w:abstractNumId w:val="3"/>
   </w:num>
   <w:numIdMacAtCleanup w:val="3"/>
 </w:numbering>
@@ -5565,7 +6159,7 @@
 </file>
 
 <file path=customXml/itemProps1.xml><?xml version="1.0" encoding="utf-8"?>
-<ds:datastoreItem xmlns:ds="http://schemas.openxmlformats.org/officeDocument/2006/customXml" ds:itemID="{3CCA6EA6-9C03-4DC7-ABB8-A712F096BB89}">
+<ds:datastoreItem xmlns:ds="http://schemas.openxmlformats.org/officeDocument/2006/customXml" ds:itemID="{77DCCA31-735B-4CE6-BE37-988C97896AD9}">
   <ds:schemaRefs>
     <ds:schemaRef ds:uri="http://schemas.openxmlformats.org/officeDocument/2006/bibliography"/>
   </ds:schemaRefs>

</xml_diff>